<commit_message>
Completed more DS 775 HW 2 problems
</commit_message>
<xml_diff>
--- a/wk2/HW_2_Isaacson.docx
+++ b/wk2/HW_2_Isaacson.docx
@@ -19,8 +19,8 @@
           <w:noProof/>
         </w:rPr>
         <w:drawing>
-          <wp:inline distT="0" distB="0" distL="0" distR="0" wp14:anchorId="142E5989" wp14:editId="456630C6">
-            <wp:extent cx="2743200" cy="1950085"/>
+          <wp:inline distT="0" distB="0" distL="0" distR="0" wp14:anchorId="22E0F154" wp14:editId="4872510E">
+            <wp:extent cx="2743200" cy="1932305"/>
             <wp:effectExtent l="0" t="0" r="0" b="0"/>
             <wp:docPr id="1" name="Picture 1"/>
             <wp:cNvGraphicFramePr>
@@ -42,7 +42,7 @@
                   <pic:spPr>
                     <a:xfrm>
                       <a:off x="0" y="0"/>
-                      <a:ext cx="2743200" cy="1950085"/>
+                      <a:ext cx="2743200" cy="1932305"/>
                     </a:xfrm>
                     <a:prstGeom prst="rect">
                       <a:avLst/>
@@ -69,10 +69,10 @@
           <w:noProof/>
         </w:rPr>
         <w:drawing>
-          <wp:inline distT="0" distB="0" distL="0" distR="0" wp14:anchorId="17B2DCA4" wp14:editId="321547F0">
-            <wp:extent cx="2743200" cy="1906270"/>
-            <wp:effectExtent l="0" t="0" r="0" b="0"/>
-            <wp:docPr id="2" name="Picture 2"/>
+          <wp:inline distT="0" distB="0" distL="0" distR="0" wp14:anchorId="4E12E502" wp14:editId="28CA294A">
+            <wp:extent cx="2743200" cy="1961515"/>
+            <wp:effectExtent l="0" t="0" r="0" b="635"/>
+            <wp:docPr id="5" name="Picture 5"/>
             <wp:cNvGraphicFramePr>
               <a:graphicFrameLocks xmlns:a="http://schemas.openxmlformats.org/drawingml/2006/main" noChangeAspect="1"/>
             </wp:cNvGraphicFramePr>
@@ -92,7 +92,7 @@
                   <pic:spPr>
                     <a:xfrm>
                       <a:off x="0" y="0"/>
-                      <a:ext cx="2743200" cy="1906270"/>
+                      <a:ext cx="2743200" cy="1961515"/>
                     </a:xfrm>
                     <a:prstGeom prst="rect">
                       <a:avLst/>
@@ -107,13 +107,615 @@
       <w:bookmarkStart w:id="0" w:name="_GoBack"/>
       <w:bookmarkEnd w:id="0"/>
     </w:p>
+    <w:p>
+      <w:pPr>
+        <w:pStyle w:val="Heading2"/>
+      </w:pPr>
+      <w:r>
+        <w:t>3.4-8</w:t>
+      </w:r>
+    </w:p>
+    <w:p>
+      <w:pPr>
+        <w:pStyle w:val="Heading3"/>
+      </w:pPr>
+      <w:r>
+        <w:t>(a)</w:t>
+      </w:r>
+    </w:p>
+    <w:p>
+      <w:pPr>
+        <w:spacing w:line="240" w:lineRule="auto"/>
+        <w:jc w:val="center"/>
+        <w:rPr>
+          <w:sz w:val="16"/>
+          <w:szCs w:val="16"/>
+        </w:rPr>
+      </w:pPr>
+      <w:r>
+        <w:rPr>
+          <w:sz w:val="16"/>
+          <w:szCs w:val="16"/>
+        </w:rPr>
+        <w:t>Objective:</w:t>
+      </w:r>
+    </w:p>
+    <w:p>
+      <w:pPr>
+        <w:spacing w:line="240" w:lineRule="auto"/>
+        <w:jc w:val="center"/>
+        <w:rPr>
+          <w:sz w:val="16"/>
+          <w:szCs w:val="16"/>
+        </w:rPr>
+      </w:pPr>
+      <w:r>
+        <w:rPr>
+          <w:sz w:val="16"/>
+          <w:szCs w:val="16"/>
+        </w:rPr>
+        <w:t>Min</w:t>
+      </w:r>
+      <w:r>
+        <w:rPr>
+          <w:sz w:val="16"/>
+          <w:szCs w:val="16"/>
+        </w:rPr>
+        <w:t xml:space="preserve">   </w:t>
+      </w:r>
+      <m:oMath>
+        <m:r>
+          <w:rPr>
+            <w:rFonts w:ascii="Cambria Math" w:hAnsi="Cambria Math"/>
+            <w:sz w:val="16"/>
+            <w:szCs w:val="16"/>
+          </w:rPr>
+          <m:t>Z</m:t>
+        </m:r>
+        <m:r>
+          <m:rPr>
+            <m:sty m:val="p"/>
+          </m:rPr>
+          <w:rPr>
+            <w:rFonts w:ascii="Cambria Math" w:hAnsi="Cambria Math"/>
+            <w:sz w:val="16"/>
+            <w:szCs w:val="16"/>
+          </w:rPr>
+          <m:t>=</m:t>
+        </m:r>
+        <m:r>
+          <m:rPr>
+            <m:sty m:val="p"/>
+          </m:rPr>
+          <w:rPr>
+            <w:rFonts w:ascii="Cambria Math" w:hAnsi="Cambria Math"/>
+            <w:sz w:val="16"/>
+            <w:szCs w:val="16"/>
+          </w:rPr>
+          <m:t>$8</m:t>
+        </m:r>
+        <m:sSub>
+          <m:sSubPr>
+            <m:ctrlPr>
+              <w:rPr>
+                <w:rFonts w:ascii="Cambria Math" w:hAnsi="Cambria Math"/>
+                <w:sz w:val="16"/>
+                <w:szCs w:val="16"/>
+              </w:rPr>
+            </m:ctrlPr>
+          </m:sSubPr>
+          <m:e>
+            <m:r>
+              <w:rPr>
+                <w:rFonts w:ascii="Cambria Math" w:hAnsi="Cambria Math"/>
+                <w:sz w:val="16"/>
+                <w:szCs w:val="16"/>
+              </w:rPr>
+              <m:t>x</m:t>
+            </m:r>
+          </m:e>
+          <m:sub>
+            <m:r>
+              <m:rPr>
+                <m:sty m:val="p"/>
+              </m:rPr>
+              <w:rPr>
+                <w:rFonts w:ascii="Cambria Math" w:hAnsi="Cambria Math"/>
+                <w:sz w:val="16"/>
+                <w:szCs w:val="16"/>
+              </w:rPr>
+              <m:t>1</m:t>
+            </m:r>
+          </m:sub>
+        </m:sSub>
+        <m:r>
+          <m:rPr>
+            <m:sty m:val="p"/>
+          </m:rPr>
+          <w:rPr>
+            <w:rFonts w:ascii="Cambria Math" w:hAnsi="Cambria Math"/>
+            <w:sz w:val="16"/>
+            <w:szCs w:val="16"/>
+          </w:rPr>
+          <m:t>+</m:t>
+        </m:r>
+        <m:r>
+          <m:rPr>
+            <m:sty m:val="p"/>
+          </m:rPr>
+          <w:rPr>
+            <w:rFonts w:ascii="Cambria Math" w:hAnsi="Cambria Math"/>
+            <w:sz w:val="16"/>
+            <w:szCs w:val="16"/>
+          </w:rPr>
+          <m:t>$4</m:t>
+        </m:r>
+        <m:sSub>
+          <m:sSubPr>
+            <m:ctrlPr>
+              <w:rPr>
+                <w:rFonts w:ascii="Cambria Math" w:hAnsi="Cambria Math"/>
+                <w:sz w:val="16"/>
+                <w:szCs w:val="16"/>
+              </w:rPr>
+            </m:ctrlPr>
+          </m:sSubPr>
+          <m:e>
+            <m:r>
+              <w:rPr>
+                <w:rFonts w:ascii="Cambria Math" w:hAnsi="Cambria Math"/>
+                <w:sz w:val="16"/>
+                <w:szCs w:val="16"/>
+              </w:rPr>
+              <m:t>x</m:t>
+            </m:r>
+          </m:e>
+          <m:sub>
+            <m:r>
+              <m:rPr>
+                <m:sty m:val="p"/>
+              </m:rPr>
+              <w:rPr>
+                <w:rFonts w:ascii="Cambria Math" w:hAnsi="Cambria Math"/>
+                <w:sz w:val="16"/>
+                <w:szCs w:val="16"/>
+              </w:rPr>
+              <m:t>2</m:t>
+            </m:r>
+          </m:sub>
+        </m:sSub>
+      </m:oMath>
+    </w:p>
+    <w:p>
+      <w:pPr>
+        <w:spacing w:line="240" w:lineRule="auto"/>
+        <w:jc w:val="center"/>
+        <w:rPr>
+          <w:rFonts w:eastAsiaTheme="minorEastAsia"/>
+          <w:sz w:val="16"/>
+          <w:szCs w:val="16"/>
+        </w:rPr>
+      </w:pPr>
+      <w:r>
+        <w:rPr>
+          <w:rFonts w:eastAsiaTheme="minorEastAsia"/>
+          <w:sz w:val="16"/>
+          <w:szCs w:val="16"/>
+        </w:rPr>
+        <w:t>Constraints:</w:t>
+      </w:r>
+    </w:p>
+    <w:p>
+      <w:pPr>
+        <w:spacing w:line="240" w:lineRule="auto"/>
+        <w:jc w:val="center"/>
+        <w:rPr>
+          <w:rFonts w:eastAsiaTheme="minorEastAsia"/>
+          <w:sz w:val="16"/>
+          <w:szCs w:val="16"/>
+        </w:rPr>
+      </w:pPr>
+      <m:oMathPara>
+        <m:oMath>
+          <m:r>
+            <w:rPr>
+              <w:rFonts w:ascii="Cambria Math" w:eastAsiaTheme="majorEastAsia" w:hAnsi="Cambria Math" w:cstheme="majorBidi"/>
+              <w:sz w:val="16"/>
+              <w:szCs w:val="16"/>
+            </w:rPr>
+            <m:t>5</m:t>
+          </m:r>
+          <m:sSub>
+            <m:sSubPr>
+              <m:ctrlPr>
+                <w:rPr>
+                  <w:rFonts w:ascii="Cambria Math" w:eastAsiaTheme="majorEastAsia" w:hAnsi="Cambria Math" w:cstheme="majorBidi"/>
+                  <w:i/>
+                  <w:sz w:val="16"/>
+                  <w:szCs w:val="16"/>
+                </w:rPr>
+              </m:ctrlPr>
+            </m:sSubPr>
+            <m:e>
+              <m:r>
+                <w:rPr>
+                  <w:rFonts w:ascii="Cambria Math" w:eastAsiaTheme="majorEastAsia" w:hAnsi="Cambria Math" w:cstheme="majorBidi"/>
+                  <w:sz w:val="16"/>
+                  <w:szCs w:val="16"/>
+                </w:rPr>
+                <m:t>x</m:t>
+              </m:r>
+            </m:e>
+            <m:sub>
+              <m:r>
+                <w:rPr>
+                  <w:rFonts w:ascii="Cambria Math" w:eastAsiaTheme="majorEastAsia" w:hAnsi="Cambria Math" w:cstheme="majorBidi"/>
+                  <w:sz w:val="16"/>
+                  <w:szCs w:val="16"/>
+                </w:rPr>
+                <m:t>1</m:t>
+              </m:r>
+            </m:sub>
+          </m:sSub>
+          <m:r>
+            <w:rPr>
+              <w:rFonts w:ascii="Cambria Math" w:eastAsiaTheme="majorEastAsia" w:hAnsi="Cambria Math" w:cstheme="majorBidi"/>
+              <w:sz w:val="16"/>
+              <w:szCs w:val="16"/>
+            </w:rPr>
+            <m:t>+15</m:t>
+          </m:r>
+          <m:sSub>
+            <m:sSubPr>
+              <m:ctrlPr>
+                <w:rPr>
+                  <w:rFonts w:ascii="Cambria Math" w:eastAsiaTheme="majorEastAsia" w:hAnsi="Cambria Math" w:cstheme="majorBidi"/>
+                  <w:i/>
+                  <w:sz w:val="16"/>
+                  <w:szCs w:val="16"/>
+                </w:rPr>
+              </m:ctrlPr>
+            </m:sSubPr>
+            <m:e>
+              <m:r>
+                <w:rPr>
+                  <w:rFonts w:ascii="Cambria Math" w:eastAsiaTheme="majorEastAsia" w:hAnsi="Cambria Math" w:cstheme="majorBidi"/>
+                  <w:sz w:val="16"/>
+                  <w:szCs w:val="16"/>
+                </w:rPr>
+                <m:t>x</m:t>
+              </m:r>
+            </m:e>
+            <m:sub>
+              <m:r>
+                <w:rPr>
+                  <w:rFonts w:ascii="Cambria Math" w:eastAsiaTheme="majorEastAsia" w:hAnsi="Cambria Math" w:cstheme="majorBidi"/>
+                  <w:sz w:val="16"/>
+                  <w:szCs w:val="16"/>
+                </w:rPr>
+                <m:t>2</m:t>
+              </m:r>
+            </m:sub>
+          </m:sSub>
+          <m:r>
+            <w:rPr>
+              <w:rFonts w:ascii="Cambria Math" w:eastAsiaTheme="majorEastAsia" w:hAnsi="Cambria Math" w:cstheme="majorBidi"/>
+              <w:sz w:val="16"/>
+              <w:szCs w:val="16"/>
+            </w:rPr>
+            <m:t>≤50</m:t>
+          </m:r>
+        </m:oMath>
+      </m:oMathPara>
+    </w:p>
+    <w:p>
+      <w:pPr>
+        <w:spacing w:line="240" w:lineRule="auto"/>
+        <w:jc w:val="center"/>
+        <w:rPr>
+          <w:rFonts w:asciiTheme="majorHAnsi" w:eastAsiaTheme="majorEastAsia" w:hAnsiTheme="majorHAnsi" w:cstheme="majorBidi"/>
+          <w:sz w:val="16"/>
+          <w:szCs w:val="16"/>
+        </w:rPr>
+      </w:pPr>
+      <m:oMathPara>
+        <m:oMath>
+          <m:r>
+            <w:rPr>
+              <w:rFonts w:ascii="Cambria Math" w:eastAsiaTheme="majorEastAsia" w:hAnsi="Cambria Math" w:cstheme="majorBidi"/>
+              <w:sz w:val="16"/>
+              <w:szCs w:val="16"/>
+            </w:rPr>
+            <m:t>20</m:t>
+          </m:r>
+          <m:sSub>
+            <m:sSubPr>
+              <m:ctrlPr>
+                <w:rPr>
+                  <w:rFonts w:ascii="Cambria Math" w:eastAsiaTheme="majorEastAsia" w:hAnsi="Cambria Math" w:cstheme="majorBidi"/>
+                  <w:i/>
+                  <w:sz w:val="16"/>
+                  <w:szCs w:val="16"/>
+                </w:rPr>
+              </m:ctrlPr>
+            </m:sSubPr>
+            <m:e>
+              <m:r>
+                <w:rPr>
+                  <w:rFonts w:ascii="Cambria Math" w:eastAsiaTheme="majorEastAsia" w:hAnsi="Cambria Math" w:cstheme="majorBidi"/>
+                  <w:sz w:val="16"/>
+                  <w:szCs w:val="16"/>
+                </w:rPr>
+                <m:t>x</m:t>
+              </m:r>
+            </m:e>
+            <m:sub>
+              <m:r>
+                <w:rPr>
+                  <w:rFonts w:ascii="Cambria Math" w:eastAsiaTheme="majorEastAsia" w:hAnsi="Cambria Math" w:cstheme="majorBidi"/>
+                  <w:sz w:val="16"/>
+                  <w:szCs w:val="16"/>
+                </w:rPr>
+                <m:t>1</m:t>
+              </m:r>
+            </m:sub>
+          </m:sSub>
+          <m:r>
+            <w:rPr>
+              <w:rFonts w:ascii="Cambria Math" w:eastAsiaTheme="majorEastAsia" w:hAnsi="Cambria Math" w:cstheme="majorBidi"/>
+              <w:sz w:val="16"/>
+              <w:szCs w:val="16"/>
+            </w:rPr>
+            <m:t>+</m:t>
+          </m:r>
+          <m:r>
+            <w:rPr>
+              <w:rFonts w:ascii="Cambria Math" w:eastAsiaTheme="majorEastAsia" w:hAnsi="Cambria Math" w:cstheme="majorBidi"/>
+              <w:sz w:val="16"/>
+              <w:szCs w:val="16"/>
+            </w:rPr>
+            <m:t>5</m:t>
+          </m:r>
+          <m:sSub>
+            <m:sSubPr>
+              <m:ctrlPr>
+                <w:rPr>
+                  <w:rFonts w:ascii="Cambria Math" w:eastAsiaTheme="majorEastAsia" w:hAnsi="Cambria Math" w:cstheme="majorBidi"/>
+                  <w:i/>
+                  <w:sz w:val="16"/>
+                  <w:szCs w:val="16"/>
+                </w:rPr>
+              </m:ctrlPr>
+            </m:sSubPr>
+            <m:e>
+              <m:r>
+                <w:rPr>
+                  <w:rFonts w:ascii="Cambria Math" w:eastAsiaTheme="majorEastAsia" w:hAnsi="Cambria Math" w:cstheme="majorBidi"/>
+                  <w:sz w:val="16"/>
+                  <w:szCs w:val="16"/>
+                </w:rPr>
+                <m:t>x</m:t>
+              </m:r>
+            </m:e>
+            <m:sub>
+              <m:r>
+                <w:rPr>
+                  <w:rFonts w:ascii="Cambria Math" w:eastAsiaTheme="majorEastAsia" w:hAnsi="Cambria Math" w:cstheme="majorBidi"/>
+                  <w:sz w:val="16"/>
+                  <w:szCs w:val="16"/>
+                </w:rPr>
+                <m:t>2</m:t>
+              </m:r>
+            </m:sub>
+          </m:sSub>
+          <m:r>
+            <w:rPr>
+              <w:rFonts w:ascii="Cambria Math" w:eastAsiaTheme="majorEastAsia" w:hAnsi="Cambria Math" w:cstheme="majorBidi"/>
+              <w:sz w:val="16"/>
+              <w:szCs w:val="16"/>
+            </w:rPr>
+            <m:t>≤</m:t>
+          </m:r>
+          <m:r>
+            <w:rPr>
+              <w:rFonts w:ascii="Cambria Math" w:eastAsiaTheme="majorEastAsia" w:hAnsi="Cambria Math" w:cstheme="majorBidi"/>
+              <w:sz w:val="16"/>
+              <w:szCs w:val="16"/>
+            </w:rPr>
+            <m:t>40</m:t>
+          </m:r>
+        </m:oMath>
+      </m:oMathPara>
+    </w:p>
+    <w:p>
+      <w:pPr>
+        <w:spacing w:line="240" w:lineRule="auto"/>
+        <w:jc w:val="center"/>
+        <w:rPr>
+          <w:rFonts w:asciiTheme="majorHAnsi" w:eastAsiaTheme="majorEastAsia" w:hAnsiTheme="majorHAnsi" w:cstheme="majorBidi"/>
+          <w:sz w:val="16"/>
+          <w:szCs w:val="16"/>
+        </w:rPr>
+      </w:pPr>
+      <m:oMathPara>
+        <m:oMath>
+          <m:r>
+            <w:rPr>
+              <w:rFonts w:ascii="Cambria Math" w:eastAsiaTheme="majorEastAsia" w:hAnsi="Cambria Math" w:cstheme="majorBidi"/>
+              <w:sz w:val="16"/>
+              <w:szCs w:val="16"/>
+            </w:rPr>
+            <m:t>15</m:t>
+          </m:r>
+          <m:sSub>
+            <m:sSubPr>
+              <m:ctrlPr>
+                <w:rPr>
+                  <w:rFonts w:ascii="Cambria Math" w:eastAsiaTheme="majorEastAsia" w:hAnsi="Cambria Math" w:cstheme="majorBidi"/>
+                  <w:i/>
+                  <w:sz w:val="16"/>
+                  <w:szCs w:val="16"/>
+                </w:rPr>
+              </m:ctrlPr>
+            </m:sSubPr>
+            <m:e>
+              <m:r>
+                <w:rPr>
+                  <w:rFonts w:ascii="Cambria Math" w:eastAsiaTheme="majorEastAsia" w:hAnsi="Cambria Math" w:cstheme="majorBidi"/>
+                  <w:sz w:val="16"/>
+                  <w:szCs w:val="16"/>
+                </w:rPr>
+                <m:t>x</m:t>
+              </m:r>
+            </m:e>
+            <m:sub>
+              <m:r>
+                <w:rPr>
+                  <w:rFonts w:ascii="Cambria Math" w:eastAsiaTheme="majorEastAsia" w:hAnsi="Cambria Math" w:cstheme="majorBidi"/>
+                  <w:sz w:val="16"/>
+                  <w:szCs w:val="16"/>
+                </w:rPr>
+                <m:t>1</m:t>
+              </m:r>
+            </m:sub>
+          </m:sSub>
+          <m:r>
+            <w:rPr>
+              <w:rFonts w:ascii="Cambria Math" w:eastAsiaTheme="majorEastAsia" w:hAnsi="Cambria Math" w:cstheme="majorBidi"/>
+              <w:sz w:val="16"/>
+              <w:szCs w:val="16"/>
+            </w:rPr>
+            <m:t>+2</m:t>
+          </m:r>
+          <m:sSub>
+            <m:sSubPr>
+              <m:ctrlPr>
+                <w:rPr>
+                  <w:rFonts w:ascii="Cambria Math" w:eastAsiaTheme="majorEastAsia" w:hAnsi="Cambria Math" w:cstheme="majorBidi"/>
+                  <w:i/>
+                  <w:sz w:val="16"/>
+                  <w:szCs w:val="16"/>
+                </w:rPr>
+              </m:ctrlPr>
+            </m:sSubPr>
+            <m:e>
+              <m:r>
+                <w:rPr>
+                  <w:rFonts w:ascii="Cambria Math" w:eastAsiaTheme="majorEastAsia" w:hAnsi="Cambria Math" w:cstheme="majorBidi"/>
+                  <w:sz w:val="16"/>
+                  <w:szCs w:val="16"/>
+                </w:rPr>
+                <m:t>x</m:t>
+              </m:r>
+            </m:e>
+            <m:sub>
+              <m:r>
+                <w:rPr>
+                  <w:rFonts w:ascii="Cambria Math" w:eastAsiaTheme="majorEastAsia" w:hAnsi="Cambria Math" w:cstheme="majorBidi"/>
+                  <w:sz w:val="16"/>
+                  <w:szCs w:val="16"/>
+                </w:rPr>
+                <m:t>2</m:t>
+              </m:r>
+            </m:sub>
+          </m:sSub>
+          <m:r>
+            <w:rPr>
+              <w:rFonts w:ascii="Cambria Math" w:eastAsiaTheme="majorEastAsia" w:hAnsi="Cambria Math" w:cstheme="majorBidi"/>
+              <w:sz w:val="16"/>
+              <w:szCs w:val="16"/>
+            </w:rPr>
+            <m:t>≤</m:t>
+          </m:r>
+          <m:r>
+            <w:rPr>
+              <w:rFonts w:ascii="Cambria Math" w:eastAsiaTheme="majorEastAsia" w:hAnsi="Cambria Math" w:cstheme="majorBidi"/>
+              <w:sz w:val="16"/>
+              <w:szCs w:val="16"/>
+            </w:rPr>
+            <m:t>60</m:t>
+          </m:r>
+        </m:oMath>
+      </m:oMathPara>
+    </w:p>
+    <w:p>
+      <w:pPr>
+        <w:pStyle w:val="Heading3"/>
+      </w:pPr>
+      <w:r>
+        <w:t>(b)</w:t>
+      </w:r>
+    </w:p>
+    <w:p>
+      <w:r>
+        <w:t>To minimize his cost, Ralph Edmund should eat 3.72 steaks and 2.09 potatoes per day for a cost of $</w:t>
+      </w:r>
+      <w:r>
+        <w:t>38.14.</w:t>
+      </w:r>
+    </w:p>
+    <w:p>
+      <w:r>
+        <w:rPr>
+          <w:noProof/>
+        </w:rPr>
+        <w:drawing>
+          <wp:inline distT="0" distB="0" distL="0" distR="0" wp14:anchorId="5577947C" wp14:editId="00129DEF">
+            <wp:extent cx="2743200" cy="1984375"/>
+            <wp:effectExtent l="0" t="0" r="0" b="0"/>
+            <wp:docPr id="4" name="Picture 4"/>
+            <wp:cNvGraphicFramePr>
+              <a:graphicFrameLocks xmlns:a="http://schemas.openxmlformats.org/drawingml/2006/main" noChangeAspect="1"/>
+            </wp:cNvGraphicFramePr>
+            <a:graphic xmlns:a="http://schemas.openxmlformats.org/drawingml/2006/main">
+              <a:graphicData uri="http://schemas.openxmlformats.org/drawingml/2006/picture">
+                <pic:pic xmlns:pic="http://schemas.openxmlformats.org/drawingml/2006/picture">
+                  <pic:nvPicPr>
+                    <pic:cNvPr id="1" name=""/>
+                    <pic:cNvPicPr/>
+                  </pic:nvPicPr>
+                  <pic:blipFill>
+                    <a:blip r:embed="rId8"/>
+                    <a:stretch>
+                      <a:fillRect/>
+                    </a:stretch>
+                  </pic:blipFill>
+                  <pic:spPr>
+                    <a:xfrm>
+                      <a:off x="0" y="0"/>
+                      <a:ext cx="2743200" cy="1984375"/>
+                    </a:xfrm>
+                    <a:prstGeom prst="rect">
+                      <a:avLst/>
+                    </a:prstGeom>
+                  </pic:spPr>
+                </pic:pic>
+              </a:graphicData>
+            </a:graphic>
+          </wp:inline>
+        </w:drawing>
+      </w:r>
+    </w:p>
+    <w:p/>
+    <w:p>
+      <w:pPr>
+        <w:spacing w:line="240" w:lineRule="auto"/>
+        <w:jc w:val="center"/>
+        <w:rPr>
+          <w:rFonts w:eastAsiaTheme="minorEastAsia"/>
+          <w:sz w:val="16"/>
+          <w:szCs w:val="16"/>
+        </w:rPr>
+      </w:pPr>
+    </w:p>
+    <w:p/>
     <w:sectPr>
-      <w:headerReference w:type="even" r:id="rId8"/>
-      <w:headerReference w:type="default" r:id="rId9"/>
-      <w:footerReference w:type="even" r:id="rId10"/>
-      <w:footerReference w:type="default" r:id="rId11"/>
-      <w:headerReference w:type="first" r:id="rId12"/>
-      <w:footerReference w:type="first" r:id="rId13"/>
+      <w:headerReference w:type="even" r:id="rId9"/>
+      <w:headerReference w:type="default" r:id="rId10"/>
+      <w:footerReference w:type="even" r:id="rId11"/>
+      <w:footerReference w:type="default" r:id="rId12"/>
+      <w:headerReference w:type="first" r:id="rId13"/>
+      <w:footerReference w:type="first" r:id="rId14"/>
       <w:pgSz w:w="12240" w:h="15840"/>
       <w:pgMar w:top="1440" w:right="1440" w:bottom="1440" w:left="1440" w:header="720" w:footer="720" w:gutter="0"/>
       <w:cols w:num="2" w:space="720"/>

</xml_diff>